<commit_message>
Historias de usuario Admin
</commit_message>
<xml_diff>
--- a/INFORME FINAL DE PROYECTO.docx
+++ b/INFORME FINAL DE PROYECTO.docx
@@ -1,8 +1,8 @@
 
 <file path=word/document.xml><?xml version="1.0" encoding="utf-8"?>
-<w:document xmlns:wpc="http://schemas.microsoft.com/office/word/2010/wordprocessingCanvas" xmlns:cx="http://schemas.microsoft.com/office/drawing/2014/chartex" xmlns:mc="http://schemas.openxmlformats.org/markup-compatibility/2006" xmlns:o="urn:schemas-microsoft-com:office:office" xmlns:r="http://schemas.openxmlformats.org/officeDocument/2006/relationships" xmlns:m="http://schemas.openxmlformats.org/officeDocument/2006/math" xmlns:v="urn:schemas-microsoft-com:vml" xmlns:wp14="http://schemas.microsoft.com/office/word/2010/wordprocessingDrawing" xmlns:wp="http://schemas.openxmlformats.org/drawingml/2006/wordprocessingDrawing" xmlns:w10="urn:schemas-microsoft-com:office:word" xmlns:w="http://schemas.openxmlformats.org/wordprocessingml/2006/main" xmlns:w14="http://schemas.microsoft.com/office/word/2010/wordml" xmlns:w15="http://schemas.microsoft.com/office/word/2012/wordml" xmlns:w16se="http://schemas.microsoft.com/office/word/2015/wordml/symex" xmlns:wpg="http://schemas.microsoft.com/office/word/2010/wordprocessingGroup" xmlns:wpi="http://schemas.microsoft.com/office/word/2010/wordprocessingInk" xmlns:wne="http://schemas.microsoft.com/office/word/2006/wordml" xmlns:wps="http://schemas.microsoft.com/office/word/2010/wordprocessingShape" mc:Ignorable="w14 w15 w16se wp14">
+<w:document xmlns:wpc="http://schemas.microsoft.com/office/word/2010/wordprocessingCanvas" xmlns:cx="http://schemas.microsoft.com/office/drawing/2014/chartex" xmlns:cx1="http://schemas.microsoft.com/office/drawing/2015/9/8/chartex" xmlns:cx2="http://schemas.microsoft.com/office/drawing/2015/10/21/chartex" xmlns:cx3="http://schemas.microsoft.com/office/drawing/2016/5/9/chartex" xmlns:cx4="http://schemas.microsoft.com/office/drawing/2016/5/10/chartex" xmlns:cx5="http://schemas.microsoft.com/office/drawing/2016/5/11/chartex" xmlns:cx6="http://schemas.microsoft.com/office/drawing/2016/5/12/chartex" xmlns:cx7="http://schemas.microsoft.com/office/drawing/2016/5/13/chartex" xmlns:cx8="http://schemas.microsoft.com/office/drawing/2016/5/14/chartex" xmlns:mc="http://schemas.openxmlformats.org/markup-compatibility/2006" xmlns:aink="http://schemas.microsoft.com/office/drawing/2016/ink" xmlns:am3d="http://schemas.microsoft.com/office/drawing/2017/model3d" xmlns:o="urn:schemas-microsoft-com:office:office" xmlns:r="http://schemas.openxmlformats.org/officeDocument/2006/relationships" xmlns:m="http://schemas.openxmlformats.org/officeDocument/2006/math" xmlns:v="urn:schemas-microsoft-com:vml" xmlns:wp14="http://schemas.microsoft.com/office/word/2010/wordprocessingDrawing" xmlns:wp="http://schemas.openxmlformats.org/drawingml/2006/wordprocessingDrawing" xmlns:w10="urn:schemas-microsoft-com:office:word" xmlns:w="http://schemas.openxmlformats.org/wordprocessingml/2006/main" xmlns:w14="http://schemas.microsoft.com/office/word/2010/wordml" xmlns:w15="http://schemas.microsoft.com/office/word/2012/wordml" xmlns:w16cid="http://schemas.microsoft.com/office/word/2016/wordml/cid" xmlns:w16se="http://schemas.microsoft.com/office/word/2015/wordml/symex" xmlns:wpg="http://schemas.microsoft.com/office/word/2010/wordprocessingGroup" xmlns:wpi="http://schemas.microsoft.com/office/word/2010/wordprocessingInk" xmlns:wne="http://schemas.microsoft.com/office/word/2006/wordml" xmlns:wps="http://schemas.microsoft.com/office/word/2010/wordprocessingShape" mc:Ignorable="w14 w15 w16se w16cid wp14">
   <w:body>
-    <w:p xmlns:wp14="http://schemas.microsoft.com/office/word/2010/wordml" wp14:textId="77777777">
+    <w:p>
       <w:pPr>
         <w:jc w:val="center"/>
         <w:rPr>
@@ -38,10 +38,8 @@
         </w:rPr>
         <w:t>O</w:t>
       </w:r>
-      <w:bookmarkStart w:name="_GoBack" w:id="0"/>
-      <w:bookmarkEnd w:id="0"/>
-    </w:p>
-    <w:p xmlns:wp14="http://schemas.microsoft.com/office/word/2010/wordml" wp14:textId="77777777">
+    </w:p>
+    <w:p>
       <w:r>
         <w:rPr>
           <w:color w:val="C45911" w:themeColor="accent2" w:themeShade="BF"/>
@@ -58,7 +56,7 @@
         <w:t>………………………………………………………………….</w:t>
       </w:r>
     </w:p>
-    <w:p xmlns:wp14="http://schemas.microsoft.com/office/word/2010/wordml" wp14:textId="77777777">
+    <w:p>
       <w:pPr>
         <w:rPr>
           <w:color w:val="C45911" w:themeColor="accent2" w:themeShade="BF"/>
@@ -71,7 +69,7 @@
         <w:t>INTEGRANTES EQUIPO DESARROLLADOR:</w:t>
       </w:r>
     </w:p>
-    <w:p xmlns:wp14="http://schemas.microsoft.com/office/word/2010/wordml" wp14:textId="77777777">
+    <w:p>
       <w:pPr>
         <w:pStyle w:val="Prrafodelista"/>
         <w:numPr>
@@ -91,7 +89,7 @@
         <w:t>Apellidos Nombres</w:t>
       </w:r>
     </w:p>
-    <w:p xmlns:wp14="http://schemas.microsoft.com/office/word/2010/wordml" wp14:textId="77777777">
+    <w:p>
       <w:pPr>
         <w:pStyle w:val="Prrafodelista"/>
         <w:numPr>
@@ -111,13 +109,13 @@
         <w:t>Apellidos Nombres</w:t>
       </w:r>
     </w:p>
-    <w:p xmlns:wp14="http://schemas.microsoft.com/office/word/2010/wordml" wp14:textId="77777777">
+    <w:p>
       <w:pPr>
         <w:pStyle w:val="Prrafodelista"/>
         <w:ind w:left="360"/>
       </w:pPr>
     </w:p>
-    <w:p xmlns:wp14="http://schemas.microsoft.com/office/word/2010/wordml" wp14:textId="77777777">
+    <w:p>
       <w:pPr>
         <w:pStyle w:val="Prrafodelista"/>
         <w:numPr>
@@ -129,13 +127,13 @@
         <w:t>Introducción</w:t>
       </w:r>
     </w:p>
-    <w:p xmlns:wp14="http://schemas.microsoft.com/office/word/2010/wordml" wp14:textId="77777777">
+    <w:p>
       <w:pPr>
         <w:pStyle w:val="Prrafodelista"/>
         <w:ind w:left="360"/>
       </w:pPr>
     </w:p>
-    <w:p xmlns:wp14="http://schemas.microsoft.com/office/word/2010/wordml" wp14:textId="77777777">
+    <w:p>
       <w:pPr>
         <w:pStyle w:val="Prrafodelista"/>
         <w:numPr>
@@ -147,13 +145,13 @@
         <w:t>Descripción del problema</w:t>
       </w:r>
     </w:p>
-    <w:p xmlns:wp14="http://schemas.microsoft.com/office/word/2010/wordml" wp14:textId="77777777">
+    <w:p>
       <w:pPr>
         <w:pStyle w:val="Prrafodelista"/>
         <w:ind w:left="360"/>
       </w:pPr>
     </w:p>
-    <w:p xmlns:wp14="http://schemas.microsoft.com/office/word/2010/wordml" wp14:textId="77777777">
+    <w:p>
       <w:pPr>
         <w:rPr>
           <w:i/>
@@ -168,40 +166,40 @@
         <w:t>Descripción del problema que resuelve el curso</w:t>
       </w:r>
     </w:p>
-    <w:p xmlns:wp14="http://schemas.microsoft.com/office/word/2010/wordml" wp14:textId="61776E1C">
-      <w:pPr>
-        <w:rPr>
-          <w:i w:val="1"/>
-          <w:iCs w:val="1"/>
+    <w:p>
+      <w:pPr>
+        <w:rPr>
+          <w:i/>
+          <w:iCs/>
           <w:color w:val="00B050"/>
         </w:rPr>
       </w:pPr>
       <w:r>
         <w:rPr>
-          <w:i w:val="1"/>
-          <w:iCs w:val="1"/>
+          <w:i/>
+          <w:iCs/>
           <w:color w:val="00B050"/>
         </w:rPr>
         <w:t xml:space="preserve">El </w:t>
       </w:r>
       <w:r>
         <w:rPr>
-          <w:i w:val="1"/>
-          <w:iCs w:val="1"/>
+          <w:i/>
+          <w:iCs/>
           <w:color w:val="00B050"/>
         </w:rPr>
         <w:t>último</w:t>
       </w:r>
       <w:r>
         <w:rPr>
-          <w:i w:val="1"/>
-          <w:iCs w:val="1"/>
+          <w:i/>
+          <w:iCs/>
           <w:color w:val="00B050"/>
         </w:rPr>
         <w:t xml:space="preserve"> párrafo debe incluir descripción del objetivo como equipo</w:t>
       </w:r>
     </w:p>
-    <w:p xmlns:wp14="http://schemas.microsoft.com/office/word/2010/wordml" wp14:textId="77777777">
+    <w:p>
       <w:pPr>
         <w:pStyle w:val="Prrafodelista"/>
         <w:numPr>
@@ -213,13 +211,13 @@
         <w:t>Objetivo de la aplicación</w:t>
       </w:r>
     </w:p>
-    <w:p xmlns:wp14="http://schemas.microsoft.com/office/word/2010/wordml" wp14:textId="77777777">
+    <w:p>
       <w:pPr>
         <w:pStyle w:val="Prrafodelista"/>
         <w:ind w:left="360"/>
       </w:pPr>
     </w:p>
-    <w:p xmlns:wp14="http://schemas.microsoft.com/office/word/2010/wordml" wp14:textId="77777777">
+    <w:p>
       <w:pPr>
         <w:rPr>
           <w:i/>
@@ -234,7 +232,7 @@
         <w:t xml:space="preserve">2.1 Objetivo general </w:t>
       </w:r>
     </w:p>
-    <w:p xmlns:wp14="http://schemas.microsoft.com/office/word/2010/wordml" wp14:textId="77777777">
+    <w:p>
       <w:pPr>
         <w:rPr>
           <w:i/>
@@ -248,7 +246,7 @@
         <w:t>2.2 Objetivo equipo (tema(s) asignado(s)</w:t>
       </w:r>
     </w:p>
-    <w:p xmlns:wp14="http://schemas.microsoft.com/office/word/2010/wordml" wp14:textId="77777777">
+    <w:p>
       <w:pPr>
         <w:pStyle w:val="Prrafodelista"/>
         <w:numPr>
@@ -260,8 +258,8 @@
         <w:t xml:space="preserve">Actores involucrados </w:t>
       </w:r>
     </w:p>
-    <w:p xmlns:wp14="http://schemas.microsoft.com/office/word/2010/wordml" wp14:textId="77777777"/>
-    <w:p xmlns:wp14="http://schemas.microsoft.com/office/word/2010/wordml" wp14:textId="77777777">
+    <w:p/>
+    <w:p>
       <w:pPr>
         <w:pStyle w:val="Prrafodelista"/>
         <w:numPr>
@@ -273,8 +271,8 @@
         <w:t>Objetivos de usuarios</w:t>
       </w:r>
     </w:p>
-    <w:p xmlns:wp14="http://schemas.microsoft.com/office/word/2010/wordml" wp14:textId="77777777"/>
-    <w:p xmlns:wp14="http://schemas.microsoft.com/office/word/2010/wordml" wp14:textId="77777777">
+    <w:p/>
+    <w:p>
       <w:pPr>
         <w:pStyle w:val="Prrafodelista"/>
         <w:numPr>
@@ -295,8 +293,8 @@
         <w:t xml:space="preserve"> </w:t>
       </w:r>
     </w:p>
-    <w:p xmlns:wp14="http://schemas.microsoft.com/office/word/2010/wordml" wp14:textId="77777777"/>
-    <w:p xmlns:wp14="http://schemas.microsoft.com/office/word/2010/wordml" wp14:textId="77777777">
+    <w:p/>
+    <w:p>
       <w:pPr>
         <w:pStyle w:val="Prrafodelista"/>
         <w:numPr>
@@ -314,8 +312,8 @@
         <w:footnoteReference w:id="2"/>
       </w:r>
     </w:p>
-    <w:p xmlns:wp14="http://schemas.microsoft.com/office/word/2010/wordml" wp14:textId="77777777"/>
-    <w:p xmlns:wp14="http://schemas.microsoft.com/office/word/2010/wordml" wp14:textId="77777777">
+    <w:p/>
+    <w:p>
       <w:pPr>
         <w:pStyle w:val="Prrafodelista"/>
         <w:numPr>
@@ -333,19 +331,19 @@
         <w:t>------------------ desde aquí: solo lo concerniente al trabajo de equipo</w:t>
       </w:r>
     </w:p>
-    <w:p xmlns:wp14="http://schemas.microsoft.com/office/word/2010/wordml" wp14:textId="77777777">
+    <w:p>
       <w:pPr>
         <w:pStyle w:val="Prrafodelista"/>
         <w:ind w:left="360"/>
       </w:pPr>
     </w:p>
-    <w:p xmlns:wp14="http://schemas.microsoft.com/office/word/2010/wordml" wp14:textId="77777777">
+    <w:p>
       <w:pPr>
         <w:pStyle w:val="Prrafodelista"/>
         <w:ind w:left="360"/>
       </w:pPr>
     </w:p>
-    <w:p xmlns:wp14="http://schemas.microsoft.com/office/word/2010/wordml" wp14:textId="77777777">
+    <w:p>
       <w:pPr>
         <w:pStyle w:val="Prrafodelista"/>
         <w:ind w:left="360"/>
@@ -360,7 +358,7 @@
         <w:t>ANALISIS</w:t>
       </w:r>
     </w:p>
-    <w:p xmlns:wp14="http://schemas.microsoft.com/office/word/2010/wordml" wp14:textId="77777777">
+    <w:p>
       <w:pPr>
         <w:pStyle w:val="Prrafodelista"/>
         <w:numPr>
@@ -378,19 +376,19 @@
         <w:footnoteReference w:id="3"/>
       </w:r>
     </w:p>
-    <w:p xmlns:wp14="http://schemas.microsoft.com/office/word/2010/wordml" wp14:textId="77777777">
+    <w:p>
       <w:pPr>
         <w:pStyle w:val="Prrafodelista"/>
         <w:ind w:left="360"/>
       </w:pPr>
     </w:p>
-    <w:p xmlns:wp14="http://schemas.microsoft.com/office/word/2010/wordml" wp14:textId="77777777">
+    <w:p>
       <w:pPr>
         <w:pStyle w:val="Prrafodelista"/>
         <w:ind w:left="360"/>
       </w:pPr>
     </w:p>
-    <w:p xmlns:wp14="http://schemas.microsoft.com/office/word/2010/wordml" wp14:textId="77777777">
+    <w:p>
       <w:pPr>
         <w:pStyle w:val="Prrafodelista"/>
         <w:ind w:left="360"/>
@@ -402,6 +400,7 @@
         <w:rPr>
           <w:sz w:val="44"/>
         </w:rPr>
+        <w:lastRenderedPageBreak/>
         <w:t>DISEÑO</w:t>
       </w:r>
       <w:r>
@@ -429,7 +428,7 @@
         <w:tab/>
       </w:r>
     </w:p>
-    <w:p xmlns:wp14="http://schemas.microsoft.com/office/word/2010/wordml" wp14:textId="77777777">
+    <w:p>
       <w:pPr>
         <w:pStyle w:val="Prrafodelista"/>
         <w:numPr>
@@ -441,14 +440,14 @@
         <w:t>Diagramas de secuencia por cada caso de uso</w:t>
       </w:r>
     </w:p>
-    <w:p xmlns:wp14="http://schemas.microsoft.com/office/word/2010/wordml" wp14:textId="77777777">
+    <w:p>
       <w:pPr>
         <w:pStyle w:val="Prrafodelista"/>
         <w:spacing w:before="240"/>
         <w:ind w:left="360"/>
       </w:pPr>
     </w:p>
-    <w:p xmlns:wp14="http://schemas.microsoft.com/office/word/2010/wordml" wp14:textId="77777777">
+    <w:p>
       <w:pPr>
         <w:pStyle w:val="Prrafodelista"/>
         <w:numPr>
@@ -476,13 +475,13 @@
         <w:t>-------------clases de todas sus unidades o módulos</w:t>
       </w:r>
     </w:p>
-    <w:p xmlns:wp14="http://schemas.microsoft.com/office/word/2010/wordml" wp14:textId="77777777">
+    <w:p>
       <w:pPr>
         <w:pStyle w:val="Prrafodelista"/>
         <w:ind w:left="360"/>
       </w:pPr>
     </w:p>
-    <w:p xmlns:wp14="http://schemas.microsoft.com/office/word/2010/wordml" wp14:textId="77777777">
+    <w:p>
       <w:pPr>
         <w:pStyle w:val="Prrafodelista"/>
         <w:numPr>
@@ -494,18 +493,18 @@
         <w:t>Arquitectura de la aplicación</w:t>
       </w:r>
     </w:p>
-    <w:p xmlns:wp14="http://schemas.microsoft.com/office/word/2010/wordml" wp14:textId="77777777">
-      <w:pPr>
-        <w:pStyle w:val="Prrafodelista"/>
-      </w:pPr>
-    </w:p>
-    <w:p xmlns:wp14="http://schemas.microsoft.com/office/word/2010/wordml" wp14:textId="77777777">
+    <w:p>
+      <w:pPr>
+        <w:pStyle w:val="Prrafodelista"/>
+      </w:pPr>
+    </w:p>
+    <w:p>
       <w:pPr>
         <w:pStyle w:val="Prrafodelista"/>
         <w:ind w:left="360"/>
       </w:pPr>
     </w:p>
-    <w:p xmlns:wp14="http://schemas.microsoft.com/office/word/2010/wordml" wp14:textId="77777777">
+    <w:p>
       <w:pPr>
         <w:pStyle w:val="Prrafodelista"/>
         <w:ind w:left="360"/>
@@ -522,7 +521,7 @@
         <w:t>(Puntos adicionales: arquitectura del proyecto de curso)</w:t>
       </w:r>
     </w:p>
-    <w:p xmlns:wp14="http://schemas.microsoft.com/office/word/2010/wordml" wp14:textId="77777777">
+    <w:p>
       <w:pPr>
         <w:pStyle w:val="Prrafodelista"/>
         <w:numPr>
@@ -534,13 +533,13 @@
         <w:t>Diagrama de despliegue</w:t>
       </w:r>
     </w:p>
-    <w:p xmlns:wp14="http://schemas.microsoft.com/office/word/2010/wordml" wp14:textId="77777777">
+    <w:p>
       <w:pPr>
         <w:pStyle w:val="Prrafodelista"/>
         <w:ind w:left="360"/>
       </w:pPr>
     </w:p>
-    <w:p xmlns:wp14="http://schemas.microsoft.com/office/word/2010/wordml" wp14:textId="77777777">
+    <w:p>
       <w:pPr>
         <w:pStyle w:val="Prrafodelista"/>
         <w:numPr>
@@ -552,10 +551,50 @@
         <w:t>Diseño de interfaces</w:t>
       </w:r>
     </w:p>
-    <w:p xmlns:wp14="http://schemas.microsoft.com/office/word/2010/wordml" wp14:textId="77777777"/>
-    <w:p xmlns:wp14="http://schemas.microsoft.com/office/word/2010/wordml" wp14:textId="77777777"/>
+    <w:p>
+      <w:pPr>
+        <w:pStyle w:val="Prrafodelista"/>
+      </w:pPr>
+    </w:p>
+    <w:p>
+      <w:pPr>
+        <w:rPr>
+          <w:highlight w:val="yellow"/>
+        </w:rPr>
+      </w:pPr>
+      <w:r>
+        <w:rPr>
+          <w:highlight w:val="yellow"/>
+        </w:rPr>
+        <w:t>Historias de usuario</w:t>
+      </w:r>
+    </w:p>
+    <w:p>
+      <w:r>
+        <w:t>Como administrador, quiero generar un listado de huéspedes por fecha de llegada y salida, para poder tener un control efectivo de las reservas y facilitar la gestión del resort.</w:t>
+      </w:r>
+      <w:bookmarkStart w:id="0" w:name="_GoBack"/>
+      <w:bookmarkEnd w:id="0"/>
+    </w:p>
+    <w:p>
+      <w:r>
+        <w:t>Como administrador, quiero gestionar y crear ofertas especiales basadas en las fechas establecidas, para atraer más huéspedes durante temporadas bajas y aumentar la ocupación del resort.</w:t>
+      </w:r>
+    </w:p>
+    <w:p>
+      <w:r>
+        <w:t>Como administrador, quiero poder visualizar todos los registros de los huéspedes, para realizar un seguimiento de sus preferencias y mejorar la calidad del servicio ofrecido.</w:t>
+      </w:r>
+    </w:p>
+    <w:p>
+      <w:r>
+        <w:t>Como administrador, quiero generar un listado de materiales y equipos disponibles junto con su estado (en uso, mantenimiento, etc.), para gestionar eficazmente los recursos del resort.</w:t>
+      </w:r>
+    </w:p>
+    <w:p/>
+    <w:p/>
     <w:sectPr>
-      <w:pgSz w:w="11906" w:h="16838" w:orient="portrait"/>
+      <w:pgSz w:w="11906" w:h="16838"/>
       <w:pgMar w:top="1417" w:right="1701" w:bottom="1417" w:left="1701" w:header="708" w:footer="708" w:gutter="0"/>
       <w:cols w:space="708"/>
       <w:docGrid w:linePitch="360"/>
@@ -565,9 +604,9 @@
 </file>
 
 <file path=word/endnotes.xml><?xml version="1.0" encoding="utf-8"?>
-<w:endnotes xmlns:wpc="http://schemas.microsoft.com/office/word/2010/wordprocessingCanvas" xmlns:cx="http://schemas.microsoft.com/office/drawing/2014/chartex" xmlns:mc="http://schemas.openxmlformats.org/markup-compatibility/2006" xmlns:o="urn:schemas-microsoft-com:office:office" xmlns:r="http://schemas.openxmlformats.org/officeDocument/2006/relationships" xmlns:m="http://schemas.openxmlformats.org/officeDocument/2006/math" xmlns:v="urn:schemas-microsoft-com:vml" xmlns:wp14="http://schemas.microsoft.com/office/word/2010/wordprocessingDrawing" xmlns:wp="http://schemas.openxmlformats.org/drawingml/2006/wordprocessingDrawing" xmlns:w10="urn:schemas-microsoft-com:office:word" xmlns:w="http://schemas.openxmlformats.org/wordprocessingml/2006/main" xmlns:w14="http://schemas.microsoft.com/office/word/2010/wordml" xmlns:w15="http://schemas.microsoft.com/office/word/2012/wordml" xmlns:w16se="http://schemas.microsoft.com/office/word/2015/wordml/symex" xmlns:wpg="http://schemas.microsoft.com/office/word/2010/wordprocessingGroup" xmlns:wpi="http://schemas.microsoft.com/office/word/2010/wordprocessingInk" xmlns:wne="http://schemas.microsoft.com/office/word/2006/wordml" xmlns:wps="http://schemas.microsoft.com/office/word/2010/wordprocessingShape" mc:Ignorable="w14 w15 w16se wp14">
+<w:endnotes xmlns:wpc="http://schemas.microsoft.com/office/word/2010/wordprocessingCanvas" xmlns:cx="http://schemas.microsoft.com/office/drawing/2014/chartex" xmlns:cx1="http://schemas.microsoft.com/office/drawing/2015/9/8/chartex" xmlns:cx2="http://schemas.microsoft.com/office/drawing/2015/10/21/chartex" xmlns:cx3="http://schemas.microsoft.com/office/drawing/2016/5/9/chartex" xmlns:cx4="http://schemas.microsoft.com/office/drawing/2016/5/10/chartex" xmlns:cx5="http://schemas.microsoft.com/office/drawing/2016/5/11/chartex" xmlns:cx6="http://schemas.microsoft.com/office/drawing/2016/5/12/chartex" xmlns:cx7="http://schemas.microsoft.com/office/drawing/2016/5/13/chartex" xmlns:cx8="http://schemas.microsoft.com/office/drawing/2016/5/14/chartex" xmlns:mc="http://schemas.openxmlformats.org/markup-compatibility/2006" xmlns:aink="http://schemas.microsoft.com/office/drawing/2016/ink" xmlns:am3d="http://schemas.microsoft.com/office/drawing/2017/model3d" xmlns:o="urn:schemas-microsoft-com:office:office" xmlns:r="http://schemas.openxmlformats.org/officeDocument/2006/relationships" xmlns:m="http://schemas.openxmlformats.org/officeDocument/2006/math" xmlns:v="urn:schemas-microsoft-com:vml" xmlns:wp14="http://schemas.microsoft.com/office/word/2010/wordprocessingDrawing" xmlns:wp="http://schemas.openxmlformats.org/drawingml/2006/wordprocessingDrawing" xmlns:w10="urn:schemas-microsoft-com:office:word" xmlns:w="http://schemas.openxmlformats.org/wordprocessingml/2006/main" xmlns:w14="http://schemas.microsoft.com/office/word/2010/wordml" xmlns:w15="http://schemas.microsoft.com/office/word/2012/wordml" xmlns:w16cid="http://schemas.microsoft.com/office/word/2016/wordml/cid" xmlns:w16se="http://schemas.microsoft.com/office/word/2015/wordml/symex" xmlns:wpg="http://schemas.microsoft.com/office/word/2010/wordprocessingGroup" xmlns:wpi="http://schemas.microsoft.com/office/word/2010/wordprocessingInk" xmlns:wne="http://schemas.microsoft.com/office/word/2006/wordml" xmlns:wps="http://schemas.microsoft.com/office/word/2010/wordprocessingShape" mc:Ignorable="w14 w15 w16se w16cid wp14">
   <w:endnote w:type="separator" w:id="-1">
-    <w:p xmlns:wp14="http://schemas.microsoft.com/office/word/2010/wordml" wp14:textId="77777777">
+    <w:p>
       <w:pPr>
         <w:spacing w:after="0" w:line="240" w:lineRule="auto"/>
       </w:pPr>
@@ -577,7 +616,7 @@
     </w:p>
   </w:endnote>
   <w:endnote w:type="continuationSeparator" w:id="0">
-    <w:p xmlns:wp14="http://schemas.microsoft.com/office/word/2010/wordml" wp14:textId="77777777">
+    <w:p>
       <w:pPr>
         <w:spacing w:after="0" w:line="240" w:lineRule="auto"/>
       </w:pPr>
@@ -590,9 +629,9 @@
 </file>
 
 <file path=word/footnotes.xml><?xml version="1.0" encoding="utf-8"?>
-<w:footnotes xmlns:wpc="http://schemas.microsoft.com/office/word/2010/wordprocessingCanvas" xmlns:cx="http://schemas.microsoft.com/office/drawing/2014/chartex" xmlns:mc="http://schemas.openxmlformats.org/markup-compatibility/2006" xmlns:o="urn:schemas-microsoft-com:office:office" xmlns:r="http://schemas.openxmlformats.org/officeDocument/2006/relationships" xmlns:m="http://schemas.openxmlformats.org/officeDocument/2006/math" xmlns:v="urn:schemas-microsoft-com:vml" xmlns:wp14="http://schemas.microsoft.com/office/word/2010/wordprocessingDrawing" xmlns:wp="http://schemas.openxmlformats.org/drawingml/2006/wordprocessingDrawing" xmlns:w10="urn:schemas-microsoft-com:office:word" xmlns:w="http://schemas.openxmlformats.org/wordprocessingml/2006/main" xmlns:w14="http://schemas.microsoft.com/office/word/2010/wordml" xmlns:w15="http://schemas.microsoft.com/office/word/2012/wordml" xmlns:w16se="http://schemas.microsoft.com/office/word/2015/wordml/symex" xmlns:wpg="http://schemas.microsoft.com/office/word/2010/wordprocessingGroup" xmlns:wpi="http://schemas.microsoft.com/office/word/2010/wordprocessingInk" xmlns:wne="http://schemas.microsoft.com/office/word/2006/wordml" xmlns:wps="http://schemas.microsoft.com/office/word/2010/wordprocessingShape" mc:Ignorable="w14 w15 w16se wp14">
+<w:footnotes xmlns:wpc="http://schemas.microsoft.com/office/word/2010/wordprocessingCanvas" xmlns:cx="http://schemas.microsoft.com/office/drawing/2014/chartex" xmlns:cx1="http://schemas.microsoft.com/office/drawing/2015/9/8/chartex" xmlns:cx2="http://schemas.microsoft.com/office/drawing/2015/10/21/chartex" xmlns:cx3="http://schemas.microsoft.com/office/drawing/2016/5/9/chartex" xmlns:cx4="http://schemas.microsoft.com/office/drawing/2016/5/10/chartex" xmlns:cx5="http://schemas.microsoft.com/office/drawing/2016/5/11/chartex" xmlns:cx6="http://schemas.microsoft.com/office/drawing/2016/5/12/chartex" xmlns:cx7="http://schemas.microsoft.com/office/drawing/2016/5/13/chartex" xmlns:cx8="http://schemas.microsoft.com/office/drawing/2016/5/14/chartex" xmlns:mc="http://schemas.openxmlformats.org/markup-compatibility/2006" xmlns:aink="http://schemas.microsoft.com/office/drawing/2016/ink" xmlns:am3d="http://schemas.microsoft.com/office/drawing/2017/model3d" xmlns:o="urn:schemas-microsoft-com:office:office" xmlns:r="http://schemas.openxmlformats.org/officeDocument/2006/relationships" xmlns:m="http://schemas.openxmlformats.org/officeDocument/2006/math" xmlns:v="urn:schemas-microsoft-com:vml" xmlns:wp14="http://schemas.microsoft.com/office/word/2010/wordprocessingDrawing" xmlns:wp="http://schemas.openxmlformats.org/drawingml/2006/wordprocessingDrawing" xmlns:w10="urn:schemas-microsoft-com:office:word" xmlns:w="http://schemas.openxmlformats.org/wordprocessingml/2006/main" xmlns:w14="http://schemas.microsoft.com/office/word/2010/wordml" xmlns:w15="http://schemas.microsoft.com/office/word/2012/wordml" xmlns:w16cid="http://schemas.microsoft.com/office/word/2016/wordml/cid" xmlns:w16se="http://schemas.microsoft.com/office/word/2015/wordml/symex" xmlns:wpg="http://schemas.microsoft.com/office/word/2010/wordprocessingGroup" xmlns:wpi="http://schemas.microsoft.com/office/word/2010/wordprocessingInk" xmlns:wne="http://schemas.microsoft.com/office/word/2006/wordml" xmlns:wps="http://schemas.microsoft.com/office/word/2010/wordprocessingShape" mc:Ignorable="w14 w15 w16se w16cid wp14">
   <w:footnote w:type="separator" w:id="-1">
-    <w:p xmlns:wp14="http://schemas.microsoft.com/office/word/2010/wordml" wp14:textId="77777777">
+    <w:p>
       <w:pPr>
         <w:spacing w:after="0" w:line="240" w:lineRule="auto"/>
       </w:pPr>
@@ -602,7 +641,7 @@
     </w:p>
   </w:footnote>
   <w:footnote w:type="continuationSeparator" w:id="0">
-    <w:p xmlns:wp14="http://schemas.microsoft.com/office/word/2010/wordml" wp14:textId="77777777">
+    <w:p>
       <w:pPr>
         <w:spacing w:after="0" w:line="240" w:lineRule="auto"/>
       </w:pPr>
@@ -612,7 +651,7 @@
     </w:p>
   </w:footnote>
   <w:footnote w:id="1">
-    <w:p xmlns:wp14="http://schemas.microsoft.com/office/word/2010/wordml" wp14:textId="77777777">
+    <w:p>
       <w:pPr>
         <w:pStyle w:val="Textonotapie"/>
       </w:pPr>
@@ -628,7 +667,7 @@
     </w:p>
   </w:footnote>
   <w:footnote w:id="2">
-    <w:p xmlns:wp14="http://schemas.microsoft.com/office/word/2010/wordml" wp14:textId="77777777">
+    <w:p>
       <w:pPr>
         <w:pStyle w:val="Textonotapie"/>
       </w:pPr>
@@ -644,7 +683,7 @@
     </w:p>
   </w:footnote>
   <w:footnote w:id="3">
-    <w:p xmlns:wp14="http://schemas.microsoft.com/office/word/2010/wordml" wp14:textId="77777777">
+    <w:p>
       <w:pPr>
         <w:rPr>
           <w:sz w:val="20"/>
@@ -669,7 +708,7 @@
     </w:p>
   </w:footnote>
   <w:footnote w:id="4">
-    <w:p xmlns:wp14="http://schemas.microsoft.com/office/word/2010/wordml" wp14:textId="77777777">
+    <w:p>
       <w:pPr>
         <w:pStyle w:val="Textonotapie"/>
       </w:pPr>
@@ -688,7 +727,7 @@
 </file>
 
 <file path=word/numbering.xml><?xml version="1.0" encoding="utf-8"?>
-<w:numbering xmlns:wpc="http://schemas.microsoft.com/office/word/2010/wordprocessingCanvas" xmlns:cx="http://schemas.microsoft.com/office/drawing/2014/chartex" xmlns:mc="http://schemas.openxmlformats.org/markup-compatibility/2006" xmlns:o="urn:schemas-microsoft-com:office:office" xmlns:r="http://schemas.openxmlformats.org/officeDocument/2006/relationships" xmlns:m="http://schemas.openxmlformats.org/officeDocument/2006/math" xmlns:v="urn:schemas-microsoft-com:vml" xmlns:wp14="http://schemas.microsoft.com/office/word/2010/wordprocessingDrawing" xmlns:wp="http://schemas.openxmlformats.org/drawingml/2006/wordprocessingDrawing" xmlns:w10="urn:schemas-microsoft-com:office:word" xmlns:w="http://schemas.openxmlformats.org/wordprocessingml/2006/main" xmlns:w14="http://schemas.microsoft.com/office/word/2010/wordml" xmlns:w15="http://schemas.microsoft.com/office/word/2012/wordml" xmlns:w16se="http://schemas.microsoft.com/office/word/2015/wordml/symex" xmlns:wpg="http://schemas.microsoft.com/office/word/2010/wordprocessingGroup" xmlns:wpi="http://schemas.microsoft.com/office/word/2010/wordprocessingInk" xmlns:wne="http://schemas.microsoft.com/office/word/2006/wordml" xmlns:wps="http://schemas.microsoft.com/office/word/2010/wordprocessingShape" mc:Ignorable="w14 w15 w16se wp14">
+<w:numbering xmlns:wpc="http://schemas.microsoft.com/office/word/2010/wordprocessingCanvas" xmlns:cx="http://schemas.microsoft.com/office/drawing/2014/chartex" xmlns:cx1="http://schemas.microsoft.com/office/drawing/2015/9/8/chartex" xmlns:cx2="http://schemas.microsoft.com/office/drawing/2015/10/21/chartex" xmlns:cx3="http://schemas.microsoft.com/office/drawing/2016/5/9/chartex" xmlns:cx4="http://schemas.microsoft.com/office/drawing/2016/5/10/chartex" xmlns:cx5="http://schemas.microsoft.com/office/drawing/2016/5/11/chartex" xmlns:cx6="http://schemas.microsoft.com/office/drawing/2016/5/12/chartex" xmlns:cx7="http://schemas.microsoft.com/office/drawing/2016/5/13/chartex" xmlns:cx8="http://schemas.microsoft.com/office/drawing/2016/5/14/chartex" xmlns:mc="http://schemas.openxmlformats.org/markup-compatibility/2006" xmlns:aink="http://schemas.microsoft.com/office/drawing/2016/ink" xmlns:am3d="http://schemas.microsoft.com/office/drawing/2017/model3d" xmlns:o="urn:schemas-microsoft-com:office:office" xmlns:r="http://schemas.openxmlformats.org/officeDocument/2006/relationships" xmlns:m="http://schemas.openxmlformats.org/officeDocument/2006/math" xmlns:v="urn:schemas-microsoft-com:vml" xmlns:wp14="http://schemas.microsoft.com/office/word/2010/wordprocessingDrawing" xmlns:wp="http://schemas.openxmlformats.org/drawingml/2006/wordprocessingDrawing" xmlns:w10="urn:schemas-microsoft-com:office:word" xmlns:w="http://schemas.openxmlformats.org/wordprocessingml/2006/main" xmlns:w14="http://schemas.microsoft.com/office/word/2010/wordml" xmlns:w15="http://schemas.microsoft.com/office/word/2012/wordml" xmlns:w16cid="http://schemas.microsoft.com/office/word/2016/wordml/cid" xmlns:w16se="http://schemas.microsoft.com/office/word/2015/wordml/symex" xmlns:wpg="http://schemas.microsoft.com/office/word/2010/wordprocessingGroup" xmlns:wpi="http://schemas.microsoft.com/office/word/2010/wordprocessingInk" xmlns:wne="http://schemas.microsoft.com/office/word/2006/wordml" xmlns:wps="http://schemas.microsoft.com/office/word/2010/wordprocessingShape" mc:Ignorable="w14 w15 w16se w16cid wp14">
   <w:abstractNum w:abstractNumId="0" w15:restartNumberingAfterBreak="0">
     <w:nsid w:val="19B03718"/>
     <w:multiLevelType w:val="multilevel"/>
@@ -788,7 +827,7 @@
         <w:ind w:left="360" w:hanging="360"/>
       </w:pPr>
       <w:rPr>
-        <w:rFonts w:asciiTheme="minorHAnsi" w:hAnsiTheme="minorHAnsi" w:eastAsiaTheme="minorHAnsi" w:cstheme="minorBidi"/>
+        <w:rFonts w:asciiTheme="minorHAnsi" w:eastAsiaTheme="minorHAnsi" w:hAnsiTheme="minorHAnsi" w:cstheme="minorBidi"/>
       </w:rPr>
     </w:lvl>
     <w:lvl w:ilvl="1">
@@ -874,11 +913,11 @@
 </file>
 
 <file path=word/styles.xml><?xml version="1.0" encoding="utf-8"?>
-<w:styles xmlns:wp14="http://schemas.microsoft.com/office/word/2010/wordprocessingDrawing" xmlns:mc="http://schemas.openxmlformats.org/markup-compatibility/2006" xmlns:r="http://schemas.openxmlformats.org/officeDocument/2006/relationships" xmlns:w="http://schemas.openxmlformats.org/wordprocessingml/2006/main" xmlns:w14="http://schemas.microsoft.com/office/word/2010/wordml" xmlns:w15="http://schemas.microsoft.com/office/word/2012/wordml" xmlns:w16se="http://schemas.microsoft.com/office/word/2015/wordml/symex" mc:Ignorable="w14 w15 w16se wp14">
+<w:styles xmlns:mc="http://schemas.openxmlformats.org/markup-compatibility/2006" xmlns:r="http://schemas.openxmlformats.org/officeDocument/2006/relationships" xmlns:w="http://schemas.openxmlformats.org/wordprocessingml/2006/main" xmlns:w14="http://schemas.microsoft.com/office/word/2010/wordml" xmlns:w15="http://schemas.microsoft.com/office/word/2012/wordml" xmlns:w16cid="http://schemas.microsoft.com/office/word/2016/wordml/cid" xmlns:w16se="http://schemas.microsoft.com/office/word/2015/wordml/symex" mc:Ignorable="w14 w15 w16se w16cid">
   <w:docDefaults>
     <w:rPrDefault>
       <w:rPr>
-        <w:rFonts w:asciiTheme="minorHAnsi" w:hAnsiTheme="minorHAnsi" w:eastAsiaTheme="minorHAnsi" w:cstheme="minorBidi"/>
+        <w:rFonts w:asciiTheme="minorHAnsi" w:eastAsiaTheme="minorHAnsi" w:hAnsiTheme="minorHAnsi" w:cstheme="minorBidi"/>
         <w:sz w:val="22"/>
         <w:szCs w:val="22"/>
         <w:lang w:val="es-BO" w:eastAsia="en-US" w:bidi="ar-SA"/>
@@ -890,17 +929,17 @@
       </w:pPr>
     </w:pPrDefault>
   </w:docDefaults>
-  <w:latentStyles w:defLockedState="0" w:defUIPriority="99" w:defSemiHidden="0" w:defUnhideWhenUsed="0" w:defQFormat="0" w:count="371">
+  <w:latentStyles w:defLockedState="0" w:defUIPriority="99" w:defSemiHidden="0" w:defUnhideWhenUsed="0" w:defQFormat="0" w:count="375">
     <w:lsdException w:name="Normal" w:uiPriority="0" w:qFormat="1"/>
     <w:lsdException w:name="heading 1" w:uiPriority="9" w:qFormat="1"/>
-    <w:lsdException w:name="heading 2" w:uiPriority="9" w:semiHidden="1" w:unhideWhenUsed="1" w:qFormat="1"/>
-    <w:lsdException w:name="heading 3" w:uiPriority="9" w:semiHidden="1" w:unhideWhenUsed="1" w:qFormat="1"/>
-    <w:lsdException w:name="heading 4" w:uiPriority="9" w:semiHidden="1" w:unhideWhenUsed="1" w:qFormat="1"/>
-    <w:lsdException w:name="heading 5" w:uiPriority="9" w:semiHidden="1" w:unhideWhenUsed="1" w:qFormat="1"/>
-    <w:lsdException w:name="heading 6" w:uiPriority="9" w:semiHidden="1" w:unhideWhenUsed="1" w:qFormat="1"/>
-    <w:lsdException w:name="heading 7" w:uiPriority="9" w:semiHidden="1" w:unhideWhenUsed="1" w:qFormat="1"/>
-    <w:lsdException w:name="heading 8" w:uiPriority="9" w:semiHidden="1" w:unhideWhenUsed="1" w:qFormat="1"/>
-    <w:lsdException w:name="heading 9" w:uiPriority="9" w:semiHidden="1" w:unhideWhenUsed="1" w:qFormat="1"/>
+    <w:lsdException w:name="heading 2" w:semiHidden="1" w:uiPriority="9" w:unhideWhenUsed="1" w:qFormat="1"/>
+    <w:lsdException w:name="heading 3" w:semiHidden="1" w:uiPriority="9" w:unhideWhenUsed="1" w:qFormat="1"/>
+    <w:lsdException w:name="heading 4" w:semiHidden="1" w:uiPriority="9" w:unhideWhenUsed="1" w:qFormat="1"/>
+    <w:lsdException w:name="heading 5" w:semiHidden="1" w:uiPriority="9" w:unhideWhenUsed="1" w:qFormat="1"/>
+    <w:lsdException w:name="heading 6" w:semiHidden="1" w:uiPriority="9" w:unhideWhenUsed="1" w:qFormat="1"/>
+    <w:lsdException w:name="heading 7" w:semiHidden="1" w:uiPriority="9" w:unhideWhenUsed="1" w:qFormat="1"/>
+    <w:lsdException w:name="heading 8" w:semiHidden="1" w:uiPriority="9" w:unhideWhenUsed="1" w:qFormat="1"/>
+    <w:lsdException w:name="heading 9" w:semiHidden="1" w:uiPriority="9" w:unhideWhenUsed="1" w:qFormat="1"/>
     <w:lsdException w:name="index 1" w:semiHidden="1" w:unhideWhenUsed="1"/>
     <w:lsdException w:name="index 2" w:semiHidden="1" w:unhideWhenUsed="1"/>
     <w:lsdException w:name="index 3" w:semiHidden="1" w:unhideWhenUsed="1"/>
@@ -910,22 +949,22 @@
     <w:lsdException w:name="index 7" w:semiHidden="1" w:unhideWhenUsed="1"/>
     <w:lsdException w:name="index 8" w:semiHidden="1" w:unhideWhenUsed="1"/>
     <w:lsdException w:name="index 9" w:semiHidden="1" w:unhideWhenUsed="1"/>
-    <w:lsdException w:name="toc 1" w:uiPriority="39" w:semiHidden="1" w:unhideWhenUsed="1"/>
-    <w:lsdException w:name="toc 2" w:uiPriority="39" w:semiHidden="1" w:unhideWhenUsed="1"/>
-    <w:lsdException w:name="toc 3" w:uiPriority="39" w:semiHidden="1" w:unhideWhenUsed="1"/>
-    <w:lsdException w:name="toc 4" w:uiPriority="39" w:semiHidden="1" w:unhideWhenUsed="1"/>
-    <w:lsdException w:name="toc 5" w:uiPriority="39" w:semiHidden="1" w:unhideWhenUsed="1"/>
-    <w:lsdException w:name="toc 6" w:uiPriority="39" w:semiHidden="1" w:unhideWhenUsed="1"/>
-    <w:lsdException w:name="toc 7" w:uiPriority="39" w:semiHidden="1" w:unhideWhenUsed="1"/>
-    <w:lsdException w:name="toc 8" w:uiPriority="39" w:semiHidden="1" w:unhideWhenUsed="1"/>
-    <w:lsdException w:name="toc 9" w:uiPriority="39" w:semiHidden="1" w:unhideWhenUsed="1"/>
+    <w:lsdException w:name="toc 1" w:semiHidden="1" w:uiPriority="39" w:unhideWhenUsed="1"/>
+    <w:lsdException w:name="toc 2" w:semiHidden="1" w:uiPriority="39" w:unhideWhenUsed="1"/>
+    <w:lsdException w:name="toc 3" w:semiHidden="1" w:uiPriority="39" w:unhideWhenUsed="1"/>
+    <w:lsdException w:name="toc 4" w:semiHidden="1" w:uiPriority="39" w:unhideWhenUsed="1"/>
+    <w:lsdException w:name="toc 5" w:semiHidden="1" w:uiPriority="39" w:unhideWhenUsed="1"/>
+    <w:lsdException w:name="toc 6" w:semiHidden="1" w:uiPriority="39" w:unhideWhenUsed="1"/>
+    <w:lsdException w:name="toc 7" w:semiHidden="1" w:uiPriority="39" w:unhideWhenUsed="1"/>
+    <w:lsdException w:name="toc 8" w:semiHidden="1" w:uiPriority="39" w:unhideWhenUsed="1"/>
+    <w:lsdException w:name="toc 9" w:semiHidden="1" w:uiPriority="39" w:unhideWhenUsed="1"/>
     <w:lsdException w:name="Normal Indent" w:semiHidden="1" w:unhideWhenUsed="1"/>
     <w:lsdException w:name="footnote text" w:semiHidden="1" w:unhideWhenUsed="1"/>
     <w:lsdException w:name="annotation text" w:semiHidden="1" w:unhideWhenUsed="1"/>
     <w:lsdException w:name="header" w:semiHidden="1" w:unhideWhenUsed="1"/>
     <w:lsdException w:name="footer" w:semiHidden="1" w:unhideWhenUsed="1"/>
     <w:lsdException w:name="index heading" w:semiHidden="1" w:unhideWhenUsed="1"/>
-    <w:lsdException w:name="caption" w:uiPriority="35" w:semiHidden="1" w:unhideWhenUsed="1" w:qFormat="1"/>
+    <w:lsdException w:name="caption" w:semiHidden="1" w:uiPriority="35" w:unhideWhenUsed="1" w:qFormat="1"/>
     <w:lsdException w:name="table of figures" w:semiHidden="1" w:unhideWhenUsed="1"/>
     <w:lsdException w:name="envelope address" w:semiHidden="1" w:unhideWhenUsed="1"/>
     <w:lsdException w:name="envelope return" w:semiHidden="1" w:unhideWhenUsed="1"/>
@@ -956,7 +995,7 @@
     <w:lsdException w:name="Title" w:uiPriority="10" w:qFormat="1"/>
     <w:lsdException w:name="Closing" w:semiHidden="1" w:unhideWhenUsed="1"/>
     <w:lsdException w:name="Signature" w:semiHidden="1" w:unhideWhenUsed="1"/>
-    <w:lsdException w:name="Default Paragraph Font" w:uiPriority="1" w:semiHidden="1" w:unhideWhenUsed="1"/>
+    <w:lsdException w:name="Default Paragraph Font" w:semiHidden="1" w:uiPriority="1" w:unhideWhenUsed="1"/>
     <w:lsdException w:name="Body Text" w:semiHidden="1" w:unhideWhenUsed="1"/>
     <w:lsdException w:name="Body Text Indent" w:semiHidden="1" w:unhideWhenUsed="1"/>
     <w:lsdException w:name="List Continue" w:semiHidden="1" w:unhideWhenUsed="1"/>
@@ -996,7 +1035,6 @@
     <w:lsdException w:name="HTML Sample" w:semiHidden="1" w:unhideWhenUsed="1"/>
     <w:lsdException w:name="HTML Typewriter" w:semiHidden="1" w:unhideWhenUsed="1"/>
     <w:lsdException w:name="HTML Variable" w:semiHidden="1" w:unhideWhenUsed="1"/>
-    <w:lsdException w:name="Normal Table" w:semiHidden="1" w:unhideWhenUsed="1"/>
     <w:lsdException w:name="annotation subject" w:semiHidden="1" w:unhideWhenUsed="1"/>
     <w:lsdException w:name="No List" w:semiHidden="1" w:unhideWhenUsed="1"/>
     <w:lsdException w:name="Outline List 1" w:semiHidden="1" w:unhideWhenUsed="1"/>
@@ -1040,10 +1078,8 @@
     <w:lsdException w:name="Table Elegant" w:semiHidden="1" w:unhideWhenUsed="1"/>
     <w:lsdException w:name="Table Professional" w:semiHidden="1" w:unhideWhenUsed="1"/>
     <w:lsdException w:name="Table Subtle 1" w:semiHidden="1" w:unhideWhenUsed="1"/>
-    <w:lsdException w:name="Table Subtle 2" w:semiHidden="1" w:unhideWhenUsed="1"/>
     <w:lsdException w:name="Table Web 1" w:semiHidden="1" w:unhideWhenUsed="1"/>
     <w:lsdException w:name="Table Web 2" w:semiHidden="1" w:unhideWhenUsed="1"/>
-    <w:lsdException w:name="Table Web 3" w:semiHidden="1" w:unhideWhenUsed="1"/>
     <w:lsdException w:name="Balloon Text" w:semiHidden="1" w:unhideWhenUsed="1"/>
     <w:lsdException w:name="Table Grid" w:uiPriority="39"/>
     <w:lsdException w:name="Table Theme" w:semiHidden="1" w:unhideWhenUsed="1"/>
@@ -1156,8 +1192,8 @@
     <w:lsdException w:name="Subtle Reference" w:uiPriority="31" w:qFormat="1"/>
     <w:lsdException w:name="Intense Reference" w:uiPriority="32" w:qFormat="1"/>
     <w:lsdException w:name="Book Title" w:uiPriority="33" w:qFormat="1"/>
-    <w:lsdException w:name="Bibliography" w:uiPriority="37" w:semiHidden="1" w:unhideWhenUsed="1"/>
-    <w:lsdException w:name="TOC Heading" w:uiPriority="39" w:semiHidden="1" w:unhideWhenUsed="1" w:qFormat="1"/>
+    <w:lsdException w:name="Bibliography" w:semiHidden="1" w:uiPriority="37" w:unhideWhenUsed="1"/>
+    <w:lsdException w:name="TOC Heading" w:semiHidden="1" w:uiPriority="39" w:unhideWhenUsed="1" w:qFormat="1"/>
     <w:lsdException w:name="Plain Table 1" w:uiPriority="41"/>
     <w:lsdException w:name="Plain Table 2" w:uiPriority="42"/>
     <w:lsdException w:name="Plain Table 3" w:uiPriority="43"/>
@@ -1262,19 +1298,23 @@
     <w:lsdException w:name="List Table 5 Dark Accent 6" w:uiPriority="50"/>
     <w:lsdException w:name="List Table 6 Colorful Accent 6" w:uiPriority="51"/>
     <w:lsdException w:name="List Table 7 Colorful Accent 6" w:uiPriority="52"/>
+    <w:lsdException w:name="Mention" w:semiHidden="1" w:unhideWhenUsed="1"/>
+    <w:lsdException w:name="Smart Hyperlink" w:semiHidden="1" w:unhideWhenUsed="1"/>
+    <w:lsdException w:name="Hashtag" w:semiHidden="1" w:unhideWhenUsed="1"/>
+    <w:lsdException w:name="Unresolved Mention" w:semiHidden="1" w:unhideWhenUsed="1"/>
   </w:latentStyles>
-  <w:style w:type="paragraph" w:styleId="Normal" w:default="1">
+  <w:style w:type="paragraph" w:default="1" w:styleId="Normal">
     <w:name w:val="Normal"/>
     <w:qFormat/>
     <w:rsid w:val="00CC4C81"/>
   </w:style>
-  <w:style w:type="character" w:styleId="Fuentedeprrafopredeter" w:default="1">
+  <w:style w:type="character" w:default="1" w:styleId="Fuentedeprrafopredeter">
     <w:name w:val="Default Paragraph Font"/>
     <w:uiPriority w:val="1"/>
     <w:semiHidden/>
     <w:unhideWhenUsed/>
   </w:style>
-  <w:style w:type="table" w:styleId="Tablanormal" w:default="1">
+  <w:style w:type="table" w:default="1" w:styleId="Tablanormal">
     <w:name w:val="Normal Table"/>
     <w:uiPriority w:val="99"/>
     <w:semiHidden/>
@@ -1289,7 +1329,7 @@
       </w:tblCellMar>
     </w:tblPr>
   </w:style>
-  <w:style w:type="numbering" w:styleId="Sinlista" w:default="1">
+  <w:style w:type="numbering" w:default="1" w:styleId="Sinlista">
     <w:name w:val="No List"/>
     <w:uiPriority w:val="99"/>
     <w:semiHidden/>
@@ -1311,7 +1351,7 @@
       <w:szCs w:val="20"/>
     </w:rPr>
   </w:style>
-  <w:style w:type="character" w:styleId="TextonotapieCar" w:customStyle="1">
+  <w:style w:type="character" w:customStyle="1" w:styleId="TextonotapieCar">
     <w:name w:val="Texto nota pie Car"/>
     <w:basedOn w:val="Fuentedeprrafopredeter"/>
     <w:link w:val="Textonotapie"/>
@@ -1610,6 +1650,26 @@
 </file>
 
 <file path=customXml/item1.xml><?xml version="1.0" encoding="utf-8"?>
+<p:properties xmlns:p="http://schemas.microsoft.com/office/2006/metadata/properties" xmlns:xsi="http://www.w3.org/2001/XMLSchema-instance" xmlns:pc="http://schemas.microsoft.com/office/infopath/2007/PartnerControls">
+  <documentManagement>
+    <TaxCatchAll xmlns="1c587be3-79e6-4b83-bdd2-3b010f07f224" xsi:nil="true"/>
+    <lcf76f155ced4ddcb4097134ff3c332f xmlns="906a8670-dc7a-4bd0-8bc1-063fbb5bb79c">
+      <Terms xmlns="http://schemas.microsoft.com/office/infopath/2007/PartnerControls"/>
+    </lcf76f155ced4ddcb4097134ff3c332f>
+  </documentManagement>
+</p:properties>
+</file>
+
+<file path=customXml/item2.xml><?xml version="1.0" encoding="utf-8"?>
+<?mso-contentType ?>
+<FormTemplates xmlns="http://schemas.microsoft.com/sharepoint/v3/contenttype/forms">
+  <Display>DocumentLibraryForm</Display>
+  <Edit>DocumentLibraryForm</Edit>
+  <New>DocumentLibraryForm</New>
+</FormTemplates>
+</file>
+
+<file path=customXml/item3.xml><?xml version="1.0" encoding="utf-8"?>
 <ct:contentTypeSchema xmlns:ct="http://schemas.microsoft.com/office/2006/metadata/contentType" xmlns:ma="http://schemas.microsoft.com/office/2006/metadata/properties/metaAttributes" ct:_="" ma:_="" ma:contentTypeName="Documento" ma:contentTypeID="0x01010004CBEACD69B74348831B5210711A9151" ma:contentTypeVersion="11" ma:contentTypeDescription="Crear nuevo documento." ma:contentTypeScope="" ma:versionID="39e1e6d4c786127954c1b771bca3a14d">
   <xsd:schema xmlns:xsd="http://www.w3.org/2001/XMLSchema" xmlns:xs="http://www.w3.org/2001/XMLSchema" xmlns:p="http://schemas.microsoft.com/office/2006/metadata/properties" xmlns:ns2="906a8670-dc7a-4bd0-8bc1-063fbb5bb79c" xmlns:ns3="1c587be3-79e6-4b83-bdd2-3b010f07f224" targetNamespace="http://schemas.microsoft.com/office/2006/metadata/properties" ma:root="true" ma:fieldsID="87da5a8fa05f928e9a927019af284915" ns2:_="" ns3:_="">
     <xsd:import namespace="906a8670-dc7a-4bd0-8bc1-063fbb5bb79c"/>
@@ -1804,34 +1864,40 @@
 </ct:contentTypeSchema>
 </file>
 
-<file path=customXml/item2.xml><?xml version="1.0" encoding="utf-8"?>
-<?mso-contentType ?>
-<FormTemplates xmlns="http://schemas.microsoft.com/sharepoint/v3/contenttype/forms">
-  <Display>DocumentLibraryForm</Display>
-  <Edit>DocumentLibraryForm</Edit>
-  <New>DocumentLibraryForm</New>
-</FormTemplates>
-</file>
-
-<file path=customXml/item3.xml><?xml version="1.0" encoding="utf-8"?>
-<p:properties xmlns:p="http://schemas.microsoft.com/office/2006/metadata/properties" xmlns:xsi="http://www.w3.org/2001/XMLSchema-instance" xmlns:pc="http://schemas.microsoft.com/office/infopath/2007/PartnerControls">
-  <documentManagement>
-    <TaxCatchAll xmlns="1c587be3-79e6-4b83-bdd2-3b010f07f224" xsi:nil="true"/>
-    <lcf76f155ced4ddcb4097134ff3c332f xmlns="906a8670-dc7a-4bd0-8bc1-063fbb5bb79c">
-      <Terms xmlns="http://schemas.microsoft.com/office/infopath/2007/PartnerControls"/>
-    </lcf76f155ced4ddcb4097134ff3c332f>
-  </documentManagement>
-</p:properties>
-</file>
-
 <file path=customXml/itemProps1.xml><?xml version="1.0" encoding="utf-8"?>
-<ds:datastoreItem xmlns:ds="http://schemas.openxmlformats.org/officeDocument/2006/customXml" ds:itemID="{79C9F90B-4341-4DF8-9752-BC6A1A0CFE88}"/>
+<ds:datastoreItem xmlns:ds="http://schemas.openxmlformats.org/officeDocument/2006/customXml" ds:itemID="{5BC251EB-839B-4D09-B711-6AD9AD3285C4}">
+  <ds:schemaRefs>
+    <ds:schemaRef ds:uri="http://schemas.microsoft.com/office/2006/metadata/properties"/>
+    <ds:schemaRef ds:uri="http://schemas.microsoft.com/office/infopath/2007/PartnerControls"/>
+    <ds:schemaRef ds:uri="1c587be3-79e6-4b83-bdd2-3b010f07f224"/>
+    <ds:schemaRef ds:uri="906a8670-dc7a-4bd0-8bc1-063fbb5bb79c"/>
+  </ds:schemaRefs>
+</ds:datastoreItem>
 </file>
 
 <file path=customXml/itemProps2.xml><?xml version="1.0" encoding="utf-8"?>
-<ds:datastoreItem xmlns:ds="http://schemas.openxmlformats.org/officeDocument/2006/customXml" ds:itemID="{6A6C9C1B-EF5D-4C98-88C2-A81087A0BE13}"/>
+<ds:datastoreItem xmlns:ds="http://schemas.openxmlformats.org/officeDocument/2006/customXml" ds:itemID="{6A6C9C1B-EF5D-4C98-88C2-A81087A0BE13}">
+  <ds:schemaRefs>
+    <ds:schemaRef ds:uri="http://schemas.microsoft.com/sharepoint/v3/contenttype/forms"/>
+  </ds:schemaRefs>
+</ds:datastoreItem>
 </file>
 
 <file path=customXml/itemProps3.xml><?xml version="1.0" encoding="utf-8"?>
-<ds:datastoreItem xmlns:ds="http://schemas.openxmlformats.org/officeDocument/2006/customXml" ds:itemID="{5BC251EB-839B-4D09-B711-6AD9AD3285C4}"/>
+<ds:datastoreItem xmlns:ds="http://schemas.openxmlformats.org/officeDocument/2006/customXml" ds:itemID="{79C9F90B-4341-4DF8-9752-BC6A1A0CFE88}">
+  <ds:schemaRefs>
+    <ds:schemaRef ds:uri="http://schemas.microsoft.com/office/2006/metadata/contentType"/>
+    <ds:schemaRef ds:uri="http://schemas.microsoft.com/office/2006/metadata/properties/metaAttributes"/>
+    <ds:schemaRef ds:uri="http://www.w3.org/2001/XMLSchema"/>
+    <ds:schemaRef ds:uri="http://schemas.microsoft.com/office/2006/metadata/properties"/>
+    <ds:schemaRef ds:uri="906a8670-dc7a-4bd0-8bc1-063fbb5bb79c"/>
+    <ds:schemaRef ds:uri="1c587be3-79e6-4b83-bdd2-3b010f07f224"/>
+    <ds:schemaRef ds:uri="http://schemas.microsoft.com/office/2006/documentManagement/types"/>
+    <ds:schemaRef ds:uri="http://schemas.microsoft.com/office/infopath/2007/PartnerControls"/>
+    <ds:schemaRef ds:uri="http://schemas.openxmlformats.org/package/2006/metadata/core-properties"/>
+    <ds:schemaRef ds:uri="http://purl.org/dc/elements/1.1/"/>
+    <ds:schemaRef ds:uri="http://purl.org/dc/terms/"/>
+    <ds:schemaRef ds:uri="http://schemas.microsoft.com/internal/obd"/>
+  </ds:schemaRefs>
+</ds:datastoreItem>
 </file>
</xml_diff>